<commit_message>
fixed some stuff on the Testing Doc
</commit_message>
<xml_diff>
--- a/docs/AcceptanceTestingDocument.docx
+++ b/docs/AcceptanceTestingDocument.docx
@@ -92,15 +92,23 @@
         <w:t xml:space="preserve"> own without user input</w:t>
       </w:r>
     </w:p>
+    <w:p>
+      <w:r>
+        <w:tab/>
+      </w:r>
+      <w:r>
+        <w:rPr>
+          <w:highlight w:val="yellow"/>
+        </w:rPr>
+        <w:t>PASS</w:t>
+      </w:r>
+      <w:r>
+        <w:t>/FAIL</w:t>
+      </w:r>
+    </w:p>
     <w:p/>
     <w:p>
       <w:r>
-        <w:tab/>
-        <w:t>PASS/FAIL</w:t>
-      </w:r>
-    </w:p>
-    <w:p>
-      <w:r>
         <w:t>Test 2 – About and Contact Pages</w:t>
       </w:r>
     </w:p>
@@ -119,7 +127,15 @@
     <w:p>
       <w:r>
         <w:tab/>
-        <w:t>PASS/FAIL</w:t>
+      </w:r>
+      <w:r>
+        <w:rPr>
+          <w:highlight w:val="yellow"/>
+        </w:rPr>
+        <w:t>PASS</w:t>
+      </w:r>
+      <w:r>
+        <w:t>/FAIL</w:t>
       </w:r>
     </w:p>
     <w:p/>
@@ -163,7 +179,13 @@
         <w:tab/>
       </w:r>
       <w:r>
-        <w:t>PASS/FAIL</w:t>
+        <w:rPr>
+          <w:highlight w:val="yellow"/>
+        </w:rPr>
+        <w:t>PASS</w:t>
+      </w:r>
+      <w:r>
+        <w:t>/FAIL</w:t>
       </w:r>
     </w:p>
     <w:p/>
@@ -181,55 +203,64 @@
     <w:p>
       <w:r>
         <w:tab/>
-        <w:t>Fill out the blog forms using any information you’d like</w:t>
-      </w:r>
-    </w:p>
-    <w:p>
-      <w:r>
-        <w:tab/>
-        <w:t>When you have filled out all the forms click the Post button</w:t>
-      </w:r>
-    </w:p>
-    <w:p>
-      <w:r>
-        <w:tab/>
-        <w:t>Logout of the user and navigate back to the blogs page</w:t>
-      </w:r>
-    </w:p>
-    <w:p>
-      <w:r>
-        <w:tab/>
-        <w:t xml:space="preserve">Notice that the post should remain after logging </w:t>
-      </w:r>
-      <w:proofErr w:type="gramStart"/>
-      <w:r>
-        <w:t>out</w:t>
-      </w:r>
-      <w:proofErr w:type="gramEnd"/>
-      <w:r>
-        <w:t xml:space="preserve"> but you will no longer be able to post</w:t>
-      </w:r>
-    </w:p>
-    <w:p>
-      <w:r>
-        <w:tab/>
-      </w:r>
-      <w:r>
-        <w:t>PASS/FAIL</w:t>
-      </w:r>
-    </w:p>
-    <w:p/>
-    <w:p>
-      <w:r>
-        <w:t>Test 5 – Tool Reservations</w:t>
-      </w:r>
-    </w:p>
-    <w:p>
-      <w:r>
-        <w:tab/>
+        <w:t>Fill out the blog forms using any infor</w:t>
       </w:r>
       <w:bookmarkStart w:id="0" w:name="_GoBack"/>
       <w:bookmarkEnd w:id="0"/>
+      <w:r>
+        <w:t>mation you’d like</w:t>
+      </w:r>
+    </w:p>
+    <w:p>
+      <w:r>
+        <w:tab/>
+        <w:t>When you have filled out all the forms click the Post button</w:t>
+      </w:r>
+    </w:p>
+    <w:p>
+      <w:r>
+        <w:tab/>
+        <w:t>Logout of the user and navigate back to the blogs page</w:t>
+      </w:r>
+    </w:p>
+    <w:p>
+      <w:r>
+        <w:tab/>
+        <w:t xml:space="preserve">Notice that the post should remain after logging </w:t>
+      </w:r>
+      <w:proofErr w:type="gramStart"/>
+      <w:r>
+        <w:t>out</w:t>
+      </w:r>
+      <w:proofErr w:type="gramEnd"/>
+      <w:r>
+        <w:t xml:space="preserve"> but you will no longer be able to post</w:t>
+      </w:r>
+    </w:p>
+    <w:p>
+      <w:r>
+        <w:tab/>
+      </w:r>
+      <w:r>
+        <w:rPr>
+          <w:highlight w:val="yellow"/>
+        </w:rPr>
+        <w:t>PASS</w:t>
+      </w:r>
+      <w:r>
+        <w:t>/FAIL</w:t>
+      </w:r>
+    </w:p>
+    <w:p/>
+    <w:p>
+      <w:r>
+        <w:t>Test 5 – Tool Reservations</w:t>
+      </w:r>
+    </w:p>
+    <w:p>
+      <w:r>
+        <w:tab/>
+      </w:r>
     </w:p>
     <w:p>
       <w:r>

</xml_diff>

<commit_message>
changed testing doc a little
</commit_message>
<xml_diff>
--- a/docs/AcceptanceTestingDocument.docx
+++ b/docs/AcceptanceTestingDocument.docx
@@ -79,17 +79,7 @@
     <w:p>
       <w:r>
         <w:tab/>
-        <w:t xml:space="preserve">Wait for 5 seconds and verify that the carousel moves on </w:t>
-      </w:r>
-      <w:proofErr w:type="spellStart"/>
-      <w:proofErr w:type="gramStart"/>
-      <w:r>
-        <w:t>it’s</w:t>
-      </w:r>
-      <w:proofErr w:type="spellEnd"/>
-      <w:proofErr w:type="gramEnd"/>
-      <w:r>
-        <w:t xml:space="preserve"> own without user input</w:t>
+        <w:t>Wait for 5 seconds and verify that the carousel moves on it’s own without user input</w:t>
       </w:r>
     </w:p>
     <w:p>
@@ -159,6 +149,14 @@
     <w:p>
       <w:r>
         <w:tab/>
+        <w:t>Verify that you cannot create an account until the password requirements are met</w:t>
+      </w:r>
+      <w:bookmarkStart w:id="0" w:name="_GoBack"/>
+      <w:bookmarkEnd w:id="0"/>
+    </w:p>
+    <w:p>
+      <w:r>
+        <w:tab/>
         <w:t>Click the Login link and use the same information to login to your account</w:t>
       </w:r>
     </w:p>
@@ -203,12 +201,7 @@
     <w:p>
       <w:r>
         <w:tab/>
-        <w:t>Fill out the blog forms using any infor</w:t>
-      </w:r>
-      <w:bookmarkStart w:id="0" w:name="_GoBack"/>
-      <w:bookmarkEnd w:id="0"/>
-      <w:r>
-        <w:t>mation you’d like</w:t>
+        <w:t>Fill out the blog forms using any information you’d like</w:t>
       </w:r>
     </w:p>
     <w:p>
@@ -226,15 +219,7 @@
     <w:p>
       <w:r>
         <w:tab/>
-        <w:t xml:space="preserve">Notice that the post should remain after logging </w:t>
-      </w:r>
-      <w:proofErr w:type="gramStart"/>
-      <w:r>
-        <w:t>out</w:t>
-      </w:r>
-      <w:proofErr w:type="gramEnd"/>
-      <w:r>
-        <w:t xml:space="preserve"> but you will no longer be able to post</w:t>
+        <w:t>Notice that the post should remain after logging out but you will no longer be able to post</w:t>
       </w:r>
     </w:p>
     <w:p>

</xml_diff>

<commit_message>
finished burndown and testing doc
</commit_message>
<xml_diff>
--- a/docs/AcceptanceTestingDocument.docx
+++ b/docs/AcceptanceTestingDocument.docx
@@ -79,7 +79,17 @@
     <w:p>
       <w:r>
         <w:tab/>
-        <w:t>Wait for 5 seconds and verify that the carousel moves on it’s own without user input</w:t>
+        <w:t xml:space="preserve">Wait for 5 seconds and verify that the carousel moves on </w:t>
+      </w:r>
+      <w:proofErr w:type="spellStart"/>
+      <w:proofErr w:type="gramStart"/>
+      <w:r>
+        <w:t>it’s</w:t>
+      </w:r>
+      <w:proofErr w:type="spellEnd"/>
+      <w:proofErr w:type="gramEnd"/>
+      <w:r>
+        <w:t xml:space="preserve"> own without user input</w:t>
       </w:r>
     </w:p>
     <w:p>
@@ -151,8 +161,6 @@
         <w:tab/>
         <w:t>Verify that you cannot create an account until the password requirements are met</w:t>
       </w:r>
-      <w:bookmarkStart w:id="0" w:name="_GoBack"/>
-      <w:bookmarkEnd w:id="0"/>
     </w:p>
     <w:p>
       <w:r>
@@ -219,7 +227,15 @@
     <w:p>
       <w:r>
         <w:tab/>
-        <w:t>Notice that the post should remain after logging out but you will no longer be able to post</w:t>
+        <w:t xml:space="preserve">Notice that the post should remain after logging </w:t>
+      </w:r>
+      <w:proofErr w:type="gramStart"/>
+      <w:r>
+        <w:t>out</w:t>
+      </w:r>
+      <w:proofErr w:type="gramEnd"/>
+      <w:r>
+        <w:t xml:space="preserve"> but you will no longer be able to post</w:t>
       </w:r>
     </w:p>
     <w:p>
@@ -246,32 +262,81 @@
       <w:r>
         <w:tab/>
       </w:r>
-    </w:p>
-    <w:p>
-      <w:r>
-        <w:tab/>
-      </w:r>
-    </w:p>
-    <w:p>
-      <w:r>
-        <w:tab/>
-      </w:r>
-    </w:p>
-    <w:p>
-      <w:r>
-        <w:tab/>
-      </w:r>
-    </w:p>
-    <w:p>
-      <w:r>
-        <w:tab/>
-      </w:r>
-    </w:p>
-    <w:p/>
-    <w:p>
-      <w:pPr>
-        <w:jc w:val="center"/>
-      </w:pPr>
+      <w:r>
+        <w:t>If not already done, create a user and login</w:t>
+      </w:r>
+    </w:p>
+    <w:p>
+      <w:r>
+        <w:tab/>
+        <w:t>Navigate to the tool page</w:t>
+      </w:r>
+    </w:p>
+    <w:p>
+      <w:r>
+        <w:tab/>
+        <w:t xml:space="preserve">Notice that since you are logged in you </w:t>
+      </w:r>
+      <w:proofErr w:type="gramStart"/>
+      <w:r>
+        <w:t>have the ability to</w:t>
+      </w:r>
+      <w:proofErr w:type="gramEnd"/>
+      <w:r>
+        <w:t xml:space="preserve"> reserve tools</w:t>
+      </w:r>
+    </w:p>
+    <w:p>
+      <w:r>
+        <w:tab/>
+        <w:t>Type a tool that exists</w:t>
+      </w:r>
+    </w:p>
+    <w:p>
+      <w:r>
+        <w:tab/>
+        <w:t>Verify that it moves out of the tool page and onto the reserved list</w:t>
+      </w:r>
+    </w:p>
+    <w:p>
+      <w:r>
+        <w:tab/>
+        <w:t>Type a tool that doesn’t exist</w:t>
+      </w:r>
+    </w:p>
+    <w:p>
+      <w:r>
+        <w:tab/>
+        <w:t>Verify that nothing happens</w:t>
+      </w:r>
+    </w:p>
+    <w:p>
+      <w:r>
+        <w:tab/>
+        <w:t>Type the same tool you reserved</w:t>
+      </w:r>
+    </w:p>
+    <w:p>
+      <w:r>
+        <w:tab/>
+        <w:t>Verify that it moves back to the tools page</w:t>
+      </w:r>
+    </w:p>
+    <w:p>
+      <w:r>
+        <w:tab/>
+      </w:r>
+      <w:r>
+        <w:rPr>
+          <w:highlight w:val="yellow"/>
+        </w:rPr>
+        <w:t>PASS</w:t>
+      </w:r>
+      <w:r>
+        <w:t>/FAIL</w:t>
+      </w:r>
+      <w:bookmarkStart w:id="0" w:name="_GoBack"/>
+      <w:bookmarkEnd w:id="0"/>
     </w:p>
     <w:sectPr>
       <w:pgSz w:w="12240" w:h="15840"/>

</xml_diff>